<commit_message>
adding new bivariate panel plot
</commit_message>
<xml_diff>
--- a/PAPER_2/bivariate_panel.docx
+++ b/PAPER_2/bivariate_panel.docx
@@ -16013,6 +16013,2952 @@
                     <a:xfrm>
                       <a:off x="0" y="0"/>
                       <a:ext cx="5334000" cy="3333750"/>
+                    </a:xfrm>
+                    <a:prstGeom prst="rect">
+                      <a:avLst/>
+                    </a:prstGeom>
+                    <a:noFill/>
+                    <a:ln w="9525">
+                      <a:noFill/>
+                      <a:headEnd/>
+                      <a:tailEnd/>
+                    </a:ln>
+                  </pic:spPr>
+                </pic:pic>
+              </a:graphicData>
+            </a:graphic>
+          </wp:inline>
+        </w:drawing>
+      </w:r>
+    </w:p>
+    <w:p>
+      <w:pPr>
+        <w:pStyle w:val="BodyText"/>
+      </w:pPr>
+      <w:r>
+        <w:t xml:space="preserve">#ADJUSTING FOR 3D</w:t>
+      </w:r>
+    </w:p>
+    <w:p>
+      <w:pPr>
+        <w:pStyle w:val="SourceCode"/>
+      </w:pPr>
+      <w:r>
+        <w:rPr>
+          <w:rStyle w:val="NormalTok"/>
+        </w:rPr>
+        <w:t xml:space="preserve">panel_numbers1 </w:t>
+      </w:r>
+      <w:r>
+        <w:rPr>
+          <w:rStyle w:val="OtherTok"/>
+        </w:rPr>
+        <w:t xml:space="preserve">&lt;-</w:t>
+      </w:r>
+      <w:r>
+        <w:rPr>
+          <w:rStyle w:val="NormalTok"/>
+        </w:rPr>
+        <w:t xml:space="preserve"> </w:t>
+      </w:r>
+      <w:r>
+        <w:rPr>
+          <w:rStyle w:val="FunctionTok"/>
+        </w:rPr>
+        <w:t xml:space="preserve">data.frame</w:t>
+      </w:r>
+      <w:r>
+        <w:rPr>
+          <w:rStyle w:val="NormalTok"/>
+        </w:rPr>
+        <w:t xml:space="preserve">(</w:t>
+      </w:r>
+      <w:r>
+        <w:rPr>
+          <w:rStyle w:val="AttributeTok"/>
+        </w:rPr>
+        <w:t xml:space="preserve">cell_num =</w:t>
+      </w:r>
+      <w:r>
+        <w:rPr>
+          <w:rStyle w:val="NormalTok"/>
+        </w:rPr>
+        <w:t xml:space="preserve"> </w:t>
+      </w:r>
+      <w:r>
+        <w:rPr>
+          <w:rStyle w:val="FunctionTok"/>
+        </w:rPr>
+        <w:t xml:space="preserve">c</w:t>
+      </w:r>
+      <w:r>
+        <w:rPr>
+          <w:rStyle w:val="NormalTok"/>
+        </w:rPr>
+        <w:t xml:space="preserve">(</w:t>
+      </w:r>
+      <w:r>
+        <w:rPr>
+          <w:rStyle w:val="StringTok"/>
+        </w:rPr>
+        <w:t xml:space="preserve">"#1"</w:t>
+      </w:r>
+      <w:r>
+        <w:rPr>
+          <w:rStyle w:val="NormalTok"/>
+        </w:rPr>
+        <w:t xml:space="preserve">, </w:t>
+      </w:r>
+      <w:r>
+        <w:rPr>
+          <w:rStyle w:val="StringTok"/>
+        </w:rPr>
+        <w:t xml:space="preserve">"#2"</w:t>
+      </w:r>
+      <w:r>
+        <w:rPr>
+          <w:rStyle w:val="NormalTok"/>
+        </w:rPr>
+        <w:t xml:space="preserve">, </w:t>
+      </w:r>
+      <w:r>
+        <w:rPr>
+          <w:rStyle w:val="StringTok"/>
+        </w:rPr>
+        <w:t xml:space="preserve">"#3"</w:t>
+      </w:r>
+      <w:r>
+        <w:rPr>
+          <w:rStyle w:val="NormalTok"/>
+        </w:rPr>
+        <w:t xml:space="preserve">, </w:t>
+      </w:r>
+      <w:r>
+        <w:rPr>
+          <w:rStyle w:val="StringTok"/>
+        </w:rPr>
+        <w:t xml:space="preserve">"#4"</w:t>
+      </w:r>
+      <w:r>
+        <w:rPr>
+          <w:rStyle w:val="NormalTok"/>
+        </w:rPr>
+        <w:t xml:space="preserve">, </w:t>
+      </w:r>
+      <w:r>
+        <w:rPr>
+          <w:rStyle w:val="StringTok"/>
+        </w:rPr>
+        <w:t xml:space="preserve">"#5"</w:t>
+      </w:r>
+      <w:r>
+        <w:rPr>
+          <w:rStyle w:val="NormalTok"/>
+        </w:rPr>
+        <w:t xml:space="preserve">, </w:t>
+      </w:r>
+      <w:r>
+        <w:rPr>
+          <w:rStyle w:val="StringTok"/>
+        </w:rPr>
+        <w:t xml:space="preserve">"#6"</w:t>
+      </w:r>
+      <w:r>
+        <w:rPr>
+          <w:rStyle w:val="NormalTok"/>
+        </w:rPr>
+        <w:t xml:space="preserve">, </w:t>
+      </w:r>
+      <w:r>
+        <w:rPr>
+          <w:rStyle w:val="StringTok"/>
+        </w:rPr>
+        <w:t xml:space="preserve">"#7"</w:t>
+      </w:r>
+      <w:r>
+        <w:rPr>
+          <w:rStyle w:val="NormalTok"/>
+        </w:rPr>
+        <w:t xml:space="preserve">, </w:t>
+      </w:r>
+      <w:r>
+        <w:rPr>
+          <w:rStyle w:val="StringTok"/>
+        </w:rPr>
+        <w:t xml:space="preserve">"#8"</w:t>
+      </w:r>
+      <w:r>
+        <w:rPr>
+          <w:rStyle w:val="NormalTok"/>
+        </w:rPr>
+        <w:t xml:space="preserve">, </w:t>
+      </w:r>
+      <w:r>
+        <w:rPr>
+          <w:rStyle w:val="StringTok"/>
+        </w:rPr>
+        <w:t xml:space="preserve">"#9"</w:t>
+      </w:r>
+      <w:r>
+        <w:rPr>
+          <w:rStyle w:val="NormalTok"/>
+        </w:rPr>
+        <w:t xml:space="preserve">, </w:t>
+      </w:r>
+      <w:r>
+        <w:rPr>
+          <w:rStyle w:val="StringTok"/>
+        </w:rPr>
+        <w:t xml:space="preserve">"#10"</w:t>
+      </w:r>
+      <w:r>
+        <w:rPr>
+          <w:rStyle w:val="NormalTok"/>
+        </w:rPr>
+        <w:t xml:space="preserve">),</w:t>
+      </w:r>
+      <w:r>
+        <w:br/>
+      </w:r>
+      <w:r>
+        <w:rPr>
+          <w:rStyle w:val="NormalTok"/>
+        </w:rPr>
+        <w:t xml:space="preserve">                            </w:t>
+      </w:r>
+      <w:r>
+        <w:rPr>
+          <w:rStyle w:val="AttributeTok"/>
+        </w:rPr>
+        <w:t xml:space="preserve">SelM_L =</w:t>
+      </w:r>
+      <w:r>
+        <w:rPr>
+          <w:rStyle w:val="NormalTok"/>
+        </w:rPr>
+        <w:t xml:space="preserve"> </w:t>
+      </w:r>
+      <w:r>
+        <w:rPr>
+          <w:rStyle w:val="FunctionTok"/>
+        </w:rPr>
+        <w:t xml:space="preserve">c</w:t>
+      </w:r>
+      <w:r>
+        <w:rPr>
+          <w:rStyle w:val="NormalTok"/>
+        </w:rPr>
+        <w:t xml:space="preserve">(</w:t>
+      </w:r>
+      <w:r>
+        <w:rPr>
+          <w:rStyle w:val="FloatTok"/>
+        </w:rPr>
+        <w:t xml:space="preserve">103.5</w:t>
+      </w:r>
+      <w:r>
+        <w:rPr>
+          <w:rStyle w:val="NormalTok"/>
+        </w:rPr>
+        <w:t xml:space="preserve">, </w:t>
+      </w:r>
+      <w:r>
+        <w:rPr>
+          <w:rStyle w:val="FloatTok"/>
+        </w:rPr>
+        <w:t xml:space="preserve">103.5</w:t>
+      </w:r>
+      <w:r>
+        <w:rPr>
+          <w:rStyle w:val="NormalTok"/>
+        </w:rPr>
+        <w:t xml:space="preserve">, </w:t>
+      </w:r>
+      <w:r>
+        <w:rPr>
+          <w:rStyle w:val="FloatTok"/>
+        </w:rPr>
+        <w:t xml:space="preserve">113.5</w:t>
+      </w:r>
+      <w:r>
+        <w:rPr>
+          <w:rStyle w:val="NormalTok"/>
+        </w:rPr>
+        <w:t xml:space="preserve">, </w:t>
+      </w:r>
+      <w:r>
+        <w:rPr>
+          <w:rStyle w:val="FloatTok"/>
+        </w:rPr>
+        <w:t xml:space="preserve">113.5</w:t>
+      </w:r>
+      <w:r>
+        <w:rPr>
+          <w:rStyle w:val="NormalTok"/>
+        </w:rPr>
+        <w:t xml:space="preserve">, </w:t>
+      </w:r>
+      <w:r>
+        <w:rPr>
+          <w:rStyle w:val="FloatTok"/>
+        </w:rPr>
+        <w:t xml:space="preserve">108.5</w:t>
+      </w:r>
+      <w:r>
+        <w:rPr>
+          <w:rStyle w:val="NormalTok"/>
+        </w:rPr>
+        <w:t xml:space="preserve">, </w:t>
+      </w:r>
+      <w:r>
+        <w:rPr>
+          <w:rStyle w:val="FloatTok"/>
+        </w:rPr>
+        <w:t xml:space="preserve">128.5</w:t>
+      </w:r>
+      <w:r>
+        <w:rPr>
+          <w:rStyle w:val="NormalTok"/>
+        </w:rPr>
+        <w:t xml:space="preserve">, </w:t>
+      </w:r>
+      <w:r>
+        <w:rPr>
+          <w:rStyle w:val="FloatTok"/>
+        </w:rPr>
+        <w:t xml:space="preserve">123.5</w:t>
+      </w:r>
+      <w:r>
+        <w:rPr>
+          <w:rStyle w:val="NormalTok"/>
+        </w:rPr>
+        <w:t xml:space="preserve">, </w:t>
+      </w:r>
+      <w:r>
+        <w:rPr>
+          <w:rStyle w:val="FloatTok"/>
+        </w:rPr>
+        <w:t xml:space="preserve">123.5</w:t>
+      </w:r>
+      <w:r>
+        <w:rPr>
+          <w:rStyle w:val="NormalTok"/>
+        </w:rPr>
+        <w:t xml:space="preserve">, </w:t>
+      </w:r>
+      <w:r>
+        <w:rPr>
+          <w:rStyle w:val="FloatTok"/>
+        </w:rPr>
+        <w:t xml:space="preserve">133.5</w:t>
+      </w:r>
+      <w:r>
+        <w:rPr>
+          <w:rStyle w:val="NormalTok"/>
+        </w:rPr>
+        <w:t xml:space="preserve">, </w:t>
+      </w:r>
+      <w:r>
+        <w:rPr>
+          <w:rStyle w:val="FloatTok"/>
+        </w:rPr>
+        <w:t xml:space="preserve">133.5</w:t>
+      </w:r>
+      <w:r>
+        <w:rPr>
+          <w:rStyle w:val="NormalTok"/>
+        </w:rPr>
+        <w:t xml:space="preserve">),</w:t>
+      </w:r>
+      <w:r>
+        <w:br/>
+      </w:r>
+      <w:r>
+        <w:rPr>
+          <w:rStyle w:val="NormalTok"/>
+        </w:rPr>
+        <w:t xml:space="preserve">                            </w:t>
+      </w:r>
+      <w:r>
+        <w:rPr>
+          <w:rStyle w:val="AttributeTok"/>
+        </w:rPr>
+        <w:t xml:space="preserve">BiW_L =</w:t>
+      </w:r>
+      <w:r>
+        <w:rPr>
+          <w:rStyle w:val="NormalTok"/>
+        </w:rPr>
+        <w:t xml:space="preserve"> </w:t>
+      </w:r>
+      <w:r>
+        <w:rPr>
+          <w:rStyle w:val="FunctionTok"/>
+        </w:rPr>
+        <w:t xml:space="preserve">c</w:t>
+      </w:r>
+      <w:r>
+        <w:rPr>
+          <w:rStyle w:val="NormalTok"/>
+        </w:rPr>
+        <w:t xml:space="preserve">(</w:t>
+      </w:r>
+      <w:r>
+        <w:rPr>
+          <w:rStyle w:val="FloatTok"/>
+        </w:rPr>
+        <w:t xml:space="preserve">96.5</w:t>
+      </w:r>
+      <w:r>
+        <w:rPr>
+          <w:rStyle w:val="NormalTok"/>
+        </w:rPr>
+        <w:t xml:space="preserve">, </w:t>
+      </w:r>
+      <w:r>
+        <w:rPr>
+          <w:rStyle w:val="FloatTok"/>
+        </w:rPr>
+        <w:t xml:space="preserve">108.5</w:t>
+      </w:r>
+      <w:r>
+        <w:rPr>
+          <w:rStyle w:val="NormalTok"/>
+        </w:rPr>
+        <w:t xml:space="preserve">, </w:t>
+      </w:r>
+      <w:r>
+        <w:rPr>
+          <w:rStyle w:val="FloatTok"/>
+        </w:rPr>
+        <w:t xml:space="preserve">96.5</w:t>
+      </w:r>
+      <w:r>
+        <w:rPr>
+          <w:rStyle w:val="NormalTok"/>
+        </w:rPr>
+        <w:t xml:space="preserve">, </w:t>
+      </w:r>
+      <w:r>
+        <w:rPr>
+          <w:rStyle w:val="FloatTok"/>
+        </w:rPr>
+        <w:t xml:space="preserve">108.5</w:t>
+      </w:r>
+      <w:r>
+        <w:rPr>
+          <w:rStyle w:val="NormalTok"/>
+        </w:rPr>
+        <w:t xml:space="preserve">, </w:t>
+      </w:r>
+      <w:r>
+        <w:rPr>
+          <w:rStyle w:val="FloatTok"/>
+        </w:rPr>
+        <w:t xml:space="preserve">121.5</w:t>
+      </w:r>
+      <w:r>
+        <w:rPr>
+          <w:rStyle w:val="NormalTok"/>
+        </w:rPr>
+        <w:t xml:space="preserve">, </w:t>
+      </w:r>
+      <w:r>
+        <w:rPr>
+          <w:rStyle w:val="FloatTok"/>
+        </w:rPr>
+        <w:t xml:space="preserve">97.5</w:t>
+      </w:r>
+      <w:r>
+        <w:rPr>
+          <w:rStyle w:val="NormalTok"/>
+        </w:rPr>
+        <w:t xml:space="preserve">, </w:t>
+      </w:r>
+      <w:r>
+        <w:rPr>
+          <w:rStyle w:val="FloatTok"/>
+        </w:rPr>
+        <w:t xml:space="preserve">110.5</w:t>
+      </w:r>
+      <w:r>
+        <w:rPr>
+          <w:rStyle w:val="NormalTok"/>
+        </w:rPr>
+        <w:t xml:space="preserve">, </w:t>
+      </w:r>
+      <w:r>
+        <w:rPr>
+          <w:rStyle w:val="FloatTok"/>
+        </w:rPr>
+        <w:t xml:space="preserve">122.5</w:t>
+      </w:r>
+      <w:r>
+        <w:rPr>
+          <w:rStyle w:val="NormalTok"/>
+        </w:rPr>
+        <w:t xml:space="preserve">, </w:t>
+      </w:r>
+      <w:r>
+        <w:rPr>
+          <w:rStyle w:val="FloatTok"/>
+        </w:rPr>
+        <w:t xml:space="preserve">110.5</w:t>
+      </w:r>
+      <w:r>
+        <w:rPr>
+          <w:rStyle w:val="NormalTok"/>
+        </w:rPr>
+        <w:t xml:space="preserve">, </w:t>
+      </w:r>
+      <w:r>
+        <w:rPr>
+          <w:rStyle w:val="FloatTok"/>
+        </w:rPr>
+        <w:t xml:space="preserve">122.5</w:t>
+      </w:r>
+      <w:r>
+        <w:rPr>
+          <w:rStyle w:val="NormalTok"/>
+        </w:rPr>
+        <w:t xml:space="preserve">),</w:t>
+      </w:r>
+      <w:r>
+        <w:br/>
+      </w:r>
+      <w:r>
+        <w:rPr>
+          <w:rStyle w:val="NormalTok"/>
+        </w:rPr>
+        <w:t xml:space="preserve">                            </w:t>
+      </w:r>
+      <w:r>
+        <w:rPr>
+          <w:rStyle w:val="AttributeTok"/>
+        </w:rPr>
+        <w:t xml:space="preserve">gender =</w:t>
+      </w:r>
+      <w:r>
+        <w:rPr>
+          <w:rStyle w:val="NormalTok"/>
+        </w:rPr>
+        <w:t xml:space="preserve"> </w:t>
+      </w:r>
+      <w:r>
+        <w:rPr>
+          <w:rStyle w:val="ConstantTok"/>
+        </w:rPr>
+        <w:t xml:space="preserve">NA</w:t>
+      </w:r>
+      <w:r>
+        <w:rPr>
+          <w:rStyle w:val="NormalTok"/>
+        </w:rPr>
+        <w:t xml:space="preserve">,</w:t>
+      </w:r>
+      <w:r>
+        <w:br/>
+      </w:r>
+      <w:r>
+        <w:rPr>
+          <w:rStyle w:val="NormalTok"/>
+        </w:rPr>
+        <w:t xml:space="preserve">                            </w:t>
+      </w:r>
+      <w:r>
+        <w:rPr>
+          <w:rStyle w:val="AttributeTok"/>
+        </w:rPr>
+        <w:t xml:space="preserve">age_group =</w:t>
+      </w:r>
+      <w:r>
+        <w:rPr>
+          <w:rStyle w:val="NormalTok"/>
+        </w:rPr>
+        <w:t xml:space="preserve"> </w:t>
+      </w:r>
+      <w:r>
+        <w:rPr>
+          <w:rStyle w:val="ConstantTok"/>
+        </w:rPr>
+        <w:t xml:space="preserve">NA</w:t>
+      </w:r>
+      <w:r>
+        <w:rPr>
+          <w:rStyle w:val="NormalTok"/>
+        </w:rPr>
+        <w:t xml:space="preserve">,</w:t>
+      </w:r>
+      <w:r>
+        <w:br/>
+      </w:r>
+      <w:r>
+        <w:rPr>
+          <w:rStyle w:val="NormalTok"/>
+        </w:rPr>
+        <w:t xml:space="preserve">                            </w:t>
+      </w:r>
+      <w:r>
+        <w:rPr>
+          <w:rStyle w:val="AttributeTok"/>
+        </w:rPr>
+        <w:t xml:space="preserve">race_eth =</w:t>
+      </w:r>
+      <w:r>
+        <w:rPr>
+          <w:rStyle w:val="NormalTok"/>
+        </w:rPr>
+        <w:t xml:space="preserve"> </w:t>
+      </w:r>
+      <w:r>
+        <w:rPr>
+          <w:rStyle w:val="ConstantTok"/>
+        </w:rPr>
+        <w:t xml:space="preserve">NA</w:t>
+      </w:r>
+      <w:r>
+        <w:rPr>
+          <w:rStyle w:val="NormalTok"/>
+        </w:rPr>
+        <w:t xml:space="preserve">)</w:t>
+      </w:r>
+      <w:r>
+        <w:br/>
+      </w:r>
+      <w:r>
+        <w:br/>
+      </w:r>
+      <w:r>
+        <w:rPr>
+          <w:rStyle w:val="FunctionTok"/>
+        </w:rPr>
+        <w:t xml:space="preserve">str</w:t>
+      </w:r>
+      <w:r>
+        <w:rPr>
+          <w:rStyle w:val="NormalTok"/>
+        </w:rPr>
+        <w:t xml:space="preserve">(panel_numbers1)</w:t>
+      </w:r>
+    </w:p>
+    <w:p>
+      <w:pPr>
+        <w:pStyle w:val="SourceCode"/>
+      </w:pPr>
+      <w:r>
+        <w:rPr>
+          <w:rStyle w:val="VerbatimChar"/>
+        </w:rPr>
+        <w:t xml:space="preserve">## 'data.frame':    10 obs. of  6 variables:</w:t>
+      </w:r>
+      <w:r>
+        <w:br/>
+      </w:r>
+      <w:r>
+        <w:rPr>
+          <w:rStyle w:val="VerbatimChar"/>
+        </w:rPr>
+        <w:t xml:space="preserve">##  $ cell_num : chr  "#1" "#2" "#3" "#4" ...</w:t>
+      </w:r>
+      <w:r>
+        <w:br/>
+      </w:r>
+      <w:r>
+        <w:rPr>
+          <w:rStyle w:val="VerbatimChar"/>
+        </w:rPr>
+        <w:t xml:space="preserve">##  $ SelM_L   : num  104 104 114 114 108 ...</w:t>
+      </w:r>
+      <w:r>
+        <w:br/>
+      </w:r>
+      <w:r>
+        <w:rPr>
+          <w:rStyle w:val="VerbatimChar"/>
+        </w:rPr>
+        <w:t xml:space="preserve">##  $ BiW_L    : num  96.5 108.5 96.5 108.5 121.5 ...</w:t>
+      </w:r>
+      <w:r>
+        <w:br/>
+      </w:r>
+      <w:r>
+        <w:rPr>
+          <w:rStyle w:val="VerbatimChar"/>
+        </w:rPr>
+        <w:t xml:space="preserve">##  $ gender   : logi  NA NA NA NA NA NA ...</w:t>
+      </w:r>
+      <w:r>
+        <w:br/>
+      </w:r>
+      <w:r>
+        <w:rPr>
+          <w:rStyle w:val="VerbatimChar"/>
+        </w:rPr>
+        <w:t xml:space="preserve">##  $ age_group: logi  NA NA NA NA NA NA ...</w:t>
+      </w:r>
+      <w:r>
+        <w:br/>
+      </w:r>
+      <w:r>
+        <w:rPr>
+          <w:rStyle w:val="VerbatimChar"/>
+        </w:rPr>
+        <w:t xml:space="preserve">##  $ race_eth : logi  NA NA NA NA NA NA ...</w:t>
+      </w:r>
+    </w:p>
+    <w:p>
+      <w:pPr>
+        <w:pStyle w:val="SourceCode"/>
+      </w:pPr>
+      <w:r>
+        <w:rPr>
+          <w:rStyle w:val="NormalTok"/>
+        </w:rPr>
+        <w:t xml:space="preserve">biv_new </w:t>
+      </w:r>
+      <w:r>
+        <w:rPr>
+          <w:rStyle w:val="OtherTok"/>
+        </w:rPr>
+        <w:t xml:space="preserve">&lt;-</w:t>
+      </w:r>
+      <w:r>
+        <w:rPr>
+          <w:rStyle w:val="NormalTok"/>
+        </w:rPr>
+        <w:t xml:space="preserve"> headscan_fullmm </w:t>
+      </w:r>
+      <w:r>
+        <w:rPr>
+          <w:rStyle w:val="SpecialCharTok"/>
+        </w:rPr>
+        <w:t xml:space="preserve">%&gt;%</w:t>
+      </w:r>
+      <w:r>
+        <w:rPr>
+          <w:rStyle w:val="NormalTok"/>
+        </w:rPr>
+        <w:t xml:space="preserve"> </w:t>
+      </w:r>
+      <w:r>
+        <w:br/>
+      </w:r>
+      <w:r>
+        <w:rPr>
+          <w:rStyle w:val="NormalTok"/>
+        </w:rPr>
+        <w:t xml:space="preserve">  </w:t>
+      </w:r>
+      <w:r>
+        <w:rPr>
+          <w:rStyle w:val="FunctionTok"/>
+        </w:rPr>
+        <w:t xml:space="preserve">ggplot</w:t>
+      </w:r>
+      <w:r>
+        <w:rPr>
+          <w:rStyle w:val="NormalTok"/>
+        </w:rPr>
+        <w:t xml:space="preserve">(</w:t>
+      </w:r>
+      <w:r>
+        <w:rPr>
+          <w:rStyle w:val="FunctionTok"/>
+        </w:rPr>
+        <w:t xml:space="preserve">aes</w:t>
+      </w:r>
+      <w:r>
+        <w:rPr>
+          <w:rStyle w:val="NormalTok"/>
+        </w:rPr>
+        <w:t xml:space="preserve">(</w:t>
+      </w:r>
+      <w:r>
+        <w:rPr>
+          <w:rStyle w:val="AttributeTok"/>
+        </w:rPr>
+        <w:t xml:space="preserve">x=</w:t>
+      </w:r>
+      <w:r>
+        <w:rPr>
+          <w:rStyle w:val="NormalTok"/>
+        </w:rPr>
+        <w:t xml:space="preserve">BiW_L, </w:t>
+      </w:r>
+      <w:r>
+        <w:rPr>
+          <w:rStyle w:val="AttributeTok"/>
+        </w:rPr>
+        <w:t xml:space="preserve">y=</w:t>
+      </w:r>
+      <w:r>
+        <w:rPr>
+          <w:rStyle w:val="NormalTok"/>
+        </w:rPr>
+        <w:t xml:space="preserve">SelM_L))</w:t>
+      </w:r>
+      <w:r>
+        <w:rPr>
+          <w:rStyle w:val="SpecialCharTok"/>
+        </w:rPr>
+        <w:t xml:space="preserve">+</w:t>
+      </w:r>
+      <w:r>
+        <w:br/>
+      </w:r>
+      <w:r>
+        <w:rPr>
+          <w:rStyle w:val="NormalTok"/>
+        </w:rPr>
+        <w:t xml:space="preserve">  </w:t>
+      </w:r>
+      <w:r>
+        <w:rPr>
+          <w:rStyle w:val="FunctionTok"/>
+        </w:rPr>
+        <w:t xml:space="preserve">geom_point</w:t>
+      </w:r>
+      <w:r>
+        <w:rPr>
+          <w:rStyle w:val="NormalTok"/>
+        </w:rPr>
+        <w:t xml:space="preserve">(</w:t>
+      </w:r>
+      <w:r>
+        <w:rPr>
+          <w:rStyle w:val="AttributeTok"/>
+        </w:rPr>
+        <w:t xml:space="preserve">color=</w:t>
+      </w:r>
+      <w:r>
+        <w:rPr>
+          <w:rStyle w:val="StringTok"/>
+        </w:rPr>
+        <w:t xml:space="preserve">"darkgray"</w:t>
+      </w:r>
+      <w:r>
+        <w:rPr>
+          <w:rStyle w:val="NormalTok"/>
+        </w:rPr>
+        <w:t xml:space="preserve">)</w:t>
+      </w:r>
+      <w:r>
+        <w:rPr>
+          <w:rStyle w:val="SpecialCharTok"/>
+        </w:rPr>
+        <w:t xml:space="preserve">+</w:t>
+      </w:r>
+      <w:r>
+        <w:br/>
+      </w:r>
+      <w:r>
+        <w:rPr>
+          <w:rStyle w:val="NormalTok"/>
+        </w:rPr>
+        <w:t xml:space="preserve">  </w:t>
+      </w:r>
+      <w:r>
+        <w:rPr>
+          <w:rStyle w:val="FunctionTok"/>
+        </w:rPr>
+        <w:t xml:space="preserve">theme_bw</w:t>
+      </w:r>
+      <w:r>
+        <w:rPr>
+          <w:rStyle w:val="NormalTok"/>
+        </w:rPr>
+        <w:t xml:space="preserve">()</w:t>
+      </w:r>
+      <w:r>
+        <w:rPr>
+          <w:rStyle w:val="SpecialCharTok"/>
+        </w:rPr>
+        <w:t xml:space="preserve">+</w:t>
+      </w:r>
+      <w:r>
+        <w:rPr>
+          <w:rStyle w:val="FunctionTok"/>
+        </w:rPr>
+        <w:t xml:space="preserve">theme</w:t>
+      </w:r>
+      <w:r>
+        <w:rPr>
+          <w:rStyle w:val="NormalTok"/>
+        </w:rPr>
+        <w:t xml:space="preserve">(</w:t>
+      </w:r>
+      <w:r>
+        <w:rPr>
+          <w:rStyle w:val="AttributeTok"/>
+        </w:rPr>
+        <w:t xml:space="preserve">text=</w:t>
+      </w:r>
+      <w:r>
+        <w:rPr>
+          <w:rStyle w:val="FunctionTok"/>
+        </w:rPr>
+        <w:t xml:space="preserve">element_text</w:t>
+      </w:r>
+      <w:r>
+        <w:rPr>
+          <w:rStyle w:val="NormalTok"/>
+        </w:rPr>
+        <w:t xml:space="preserve">(</w:t>
+      </w:r>
+      <w:r>
+        <w:rPr>
+          <w:rStyle w:val="AttributeTok"/>
+        </w:rPr>
+        <w:t xml:space="preserve">family=</w:t>
+      </w:r>
+      <w:r>
+        <w:rPr>
+          <w:rStyle w:val="NormalTok"/>
+        </w:rPr>
+        <w:t xml:space="preserve"> </w:t>
+      </w:r>
+      <w:r>
+        <w:rPr>
+          <w:rStyle w:val="StringTok"/>
+        </w:rPr>
+        <w:t xml:space="preserve">"Times New Roman"</w:t>
+      </w:r>
+      <w:r>
+        <w:rPr>
+          <w:rStyle w:val="NormalTok"/>
+        </w:rPr>
+        <w:t xml:space="preserve">))</w:t>
+      </w:r>
+      <w:r>
+        <w:rPr>
+          <w:rStyle w:val="SpecialCharTok"/>
+        </w:rPr>
+        <w:t xml:space="preserve">+</w:t>
+      </w:r>
+      <w:r>
+        <w:br/>
+      </w:r>
+      <w:r>
+        <w:rPr>
+          <w:rStyle w:val="NormalTok"/>
+        </w:rPr>
+        <w:t xml:space="preserve">  </w:t>
+      </w:r>
+      <w:r>
+        <w:rPr>
+          <w:rStyle w:val="FunctionTok"/>
+        </w:rPr>
+        <w:t xml:space="preserve">xlim</w:t>
+      </w:r>
+      <w:r>
+        <w:rPr>
+          <w:rStyle w:val="NormalTok"/>
+        </w:rPr>
+        <w:t xml:space="preserve">(</w:t>
+      </w:r>
+      <w:r>
+        <w:rPr>
+          <w:rStyle w:val="DecValTok"/>
+        </w:rPr>
+        <w:t xml:space="preserve">80</w:t>
+      </w:r>
+      <w:r>
+        <w:rPr>
+          <w:rStyle w:val="NormalTok"/>
+        </w:rPr>
+        <w:t xml:space="preserve">,</w:t>
+      </w:r>
+      <w:r>
+        <w:rPr>
+          <w:rStyle w:val="DecValTok"/>
+        </w:rPr>
+        <w:t xml:space="preserve">160</w:t>
+      </w:r>
+      <w:r>
+        <w:rPr>
+          <w:rStyle w:val="NormalTok"/>
+        </w:rPr>
+        <w:t xml:space="preserve">)</w:t>
+      </w:r>
+      <w:r>
+        <w:rPr>
+          <w:rStyle w:val="SpecialCharTok"/>
+        </w:rPr>
+        <w:t xml:space="preserve">+</w:t>
+      </w:r>
+      <w:r>
+        <w:br/>
+      </w:r>
+      <w:r>
+        <w:rPr>
+          <w:rStyle w:val="NormalTok"/>
+        </w:rPr>
+        <w:t xml:space="preserve">  </w:t>
+      </w:r>
+      <w:r>
+        <w:rPr>
+          <w:rStyle w:val="FunctionTok"/>
+        </w:rPr>
+        <w:t xml:space="preserve">geom_rect</w:t>
+      </w:r>
+      <w:r>
+        <w:rPr>
+          <w:rStyle w:val="NormalTok"/>
+        </w:rPr>
+        <w:t xml:space="preserve">(</w:t>
+      </w:r>
+      <w:r>
+        <w:rPr>
+          <w:rStyle w:val="FunctionTok"/>
+        </w:rPr>
+        <w:t xml:space="preserve">aes</w:t>
+      </w:r>
+      <w:r>
+        <w:rPr>
+          <w:rStyle w:val="NormalTok"/>
+        </w:rPr>
+        <w:t xml:space="preserve">(</w:t>
+      </w:r>
+      <w:r>
+        <w:rPr>
+          <w:rStyle w:val="AttributeTok"/>
+        </w:rPr>
+        <w:t xml:space="preserve">xmin=</w:t>
+      </w:r>
+      <w:r>
+        <w:rPr>
+          <w:rStyle w:val="FloatTok"/>
+        </w:rPr>
+        <w:t xml:space="preserve">90.5</w:t>
+      </w:r>
+      <w:r>
+        <w:rPr>
+          <w:rStyle w:val="NormalTok"/>
+        </w:rPr>
+        <w:t xml:space="preserve">, </w:t>
+      </w:r>
+      <w:r>
+        <w:rPr>
+          <w:rStyle w:val="AttributeTok"/>
+        </w:rPr>
+        <w:t xml:space="preserve">xmax=</w:t>
+      </w:r>
+      <w:r>
+        <w:rPr>
+          <w:rStyle w:val="FloatTok"/>
+        </w:rPr>
+        <w:t xml:space="preserve">102.5</w:t>
+      </w:r>
+      <w:r>
+        <w:rPr>
+          <w:rStyle w:val="NormalTok"/>
+        </w:rPr>
+        <w:t xml:space="preserve">, </w:t>
+      </w:r>
+      <w:r>
+        <w:rPr>
+          <w:rStyle w:val="AttributeTok"/>
+        </w:rPr>
+        <w:t xml:space="preserve">ymin=</w:t>
+      </w:r>
+      <w:r>
+        <w:rPr>
+          <w:rStyle w:val="FloatTok"/>
+        </w:rPr>
+        <w:t xml:space="preserve">98.5</w:t>
+      </w:r>
+      <w:r>
+        <w:rPr>
+          <w:rStyle w:val="NormalTok"/>
+        </w:rPr>
+        <w:t xml:space="preserve">, </w:t>
+      </w:r>
+      <w:r>
+        <w:rPr>
+          <w:rStyle w:val="AttributeTok"/>
+        </w:rPr>
+        <w:t xml:space="preserve">ymax=</w:t>
+      </w:r>
+      <w:r>
+        <w:rPr>
+          <w:rStyle w:val="FloatTok"/>
+        </w:rPr>
+        <w:t xml:space="preserve">108.5</w:t>
+      </w:r>
+      <w:r>
+        <w:rPr>
+          <w:rStyle w:val="NormalTok"/>
+        </w:rPr>
+        <w:t xml:space="preserve">), </w:t>
+      </w:r>
+      <w:r>
+        <w:rPr>
+          <w:rStyle w:val="AttributeTok"/>
+        </w:rPr>
+        <w:t xml:space="preserve">fill=</w:t>
+      </w:r>
+      <w:r>
+        <w:rPr>
+          <w:rStyle w:val="NormalTok"/>
+        </w:rPr>
+        <w:t xml:space="preserve"> </w:t>
+      </w:r>
+      <w:r>
+        <w:rPr>
+          <w:rStyle w:val="ConstantTok"/>
+        </w:rPr>
+        <w:t xml:space="preserve">NA</w:t>
+      </w:r>
+      <w:r>
+        <w:rPr>
+          <w:rStyle w:val="NormalTok"/>
+        </w:rPr>
+        <w:t xml:space="preserve">, </w:t>
+      </w:r>
+      <w:r>
+        <w:rPr>
+          <w:rStyle w:val="AttributeTok"/>
+        </w:rPr>
+        <w:t xml:space="preserve">alpha=</w:t>
+      </w:r>
+      <w:r>
+        <w:rPr>
+          <w:rStyle w:val="FloatTok"/>
+        </w:rPr>
+        <w:t xml:space="preserve">0.4</w:t>
+      </w:r>
+      <w:r>
+        <w:rPr>
+          <w:rStyle w:val="NormalTok"/>
+        </w:rPr>
+        <w:t xml:space="preserve">, </w:t>
+      </w:r>
+      <w:r>
+        <w:rPr>
+          <w:rStyle w:val="AttributeTok"/>
+        </w:rPr>
+        <w:t xml:space="preserve">colour=</w:t>
+      </w:r>
+      <w:r>
+        <w:rPr>
+          <w:rStyle w:val="StringTok"/>
+        </w:rPr>
+        <w:t xml:space="preserve">"black"</w:t>
+      </w:r>
+      <w:r>
+        <w:rPr>
+          <w:rStyle w:val="NormalTok"/>
+        </w:rPr>
+        <w:t xml:space="preserve">)</w:t>
+      </w:r>
+      <w:r>
+        <w:rPr>
+          <w:rStyle w:val="SpecialCharTok"/>
+        </w:rPr>
+        <w:t xml:space="preserve">+</w:t>
+      </w:r>
+      <w:r>
+        <w:br/>
+      </w:r>
+      <w:r>
+        <w:rPr>
+          <w:rStyle w:val="NormalTok"/>
+        </w:rPr>
+        <w:t xml:space="preserve">  </w:t>
+      </w:r>
+      <w:r>
+        <w:rPr>
+          <w:rStyle w:val="FunctionTok"/>
+        </w:rPr>
+        <w:t xml:space="preserve">geom_rect</w:t>
+      </w:r>
+      <w:r>
+        <w:rPr>
+          <w:rStyle w:val="NormalTok"/>
+        </w:rPr>
+        <w:t xml:space="preserve">(</w:t>
+      </w:r>
+      <w:r>
+        <w:rPr>
+          <w:rStyle w:val="FunctionTok"/>
+        </w:rPr>
+        <w:t xml:space="preserve">aes</w:t>
+      </w:r>
+      <w:r>
+        <w:rPr>
+          <w:rStyle w:val="NormalTok"/>
+        </w:rPr>
+        <w:t xml:space="preserve">(</w:t>
+      </w:r>
+      <w:r>
+        <w:rPr>
+          <w:rStyle w:val="AttributeTok"/>
+        </w:rPr>
+        <w:t xml:space="preserve">xmin=</w:t>
+      </w:r>
+      <w:r>
+        <w:rPr>
+          <w:rStyle w:val="FloatTok"/>
+        </w:rPr>
+        <w:t xml:space="preserve">102.5</w:t>
+      </w:r>
+      <w:r>
+        <w:rPr>
+          <w:rStyle w:val="NormalTok"/>
+        </w:rPr>
+        <w:t xml:space="preserve">, </w:t>
+      </w:r>
+      <w:r>
+        <w:rPr>
+          <w:rStyle w:val="AttributeTok"/>
+        </w:rPr>
+        <w:t xml:space="preserve">xmax=</w:t>
+      </w:r>
+      <w:r>
+        <w:rPr>
+          <w:rStyle w:val="FloatTok"/>
+        </w:rPr>
+        <w:t xml:space="preserve">114.5</w:t>
+      </w:r>
+      <w:r>
+        <w:rPr>
+          <w:rStyle w:val="NormalTok"/>
+        </w:rPr>
+        <w:t xml:space="preserve">, </w:t>
+      </w:r>
+      <w:r>
+        <w:rPr>
+          <w:rStyle w:val="AttributeTok"/>
+        </w:rPr>
+        <w:t xml:space="preserve">ymin=</w:t>
+      </w:r>
+      <w:r>
+        <w:rPr>
+          <w:rStyle w:val="FloatTok"/>
+        </w:rPr>
+        <w:t xml:space="preserve">98.5</w:t>
+      </w:r>
+      <w:r>
+        <w:rPr>
+          <w:rStyle w:val="NormalTok"/>
+        </w:rPr>
+        <w:t xml:space="preserve">, </w:t>
+      </w:r>
+      <w:r>
+        <w:rPr>
+          <w:rStyle w:val="AttributeTok"/>
+        </w:rPr>
+        <w:t xml:space="preserve">ymax=</w:t>
+      </w:r>
+      <w:r>
+        <w:rPr>
+          <w:rStyle w:val="FloatTok"/>
+        </w:rPr>
+        <w:t xml:space="preserve">108.5</w:t>
+      </w:r>
+      <w:r>
+        <w:rPr>
+          <w:rStyle w:val="NormalTok"/>
+        </w:rPr>
+        <w:t xml:space="preserve">), </w:t>
+      </w:r>
+      <w:r>
+        <w:rPr>
+          <w:rStyle w:val="AttributeTok"/>
+        </w:rPr>
+        <w:t xml:space="preserve">fill=</w:t>
+      </w:r>
+      <w:r>
+        <w:rPr>
+          <w:rStyle w:val="NormalTok"/>
+        </w:rPr>
+        <w:t xml:space="preserve"> </w:t>
+      </w:r>
+      <w:r>
+        <w:rPr>
+          <w:rStyle w:val="ConstantTok"/>
+        </w:rPr>
+        <w:t xml:space="preserve">NA</w:t>
+      </w:r>
+      <w:r>
+        <w:rPr>
+          <w:rStyle w:val="NormalTok"/>
+        </w:rPr>
+        <w:t xml:space="preserve">, </w:t>
+      </w:r>
+      <w:r>
+        <w:rPr>
+          <w:rStyle w:val="AttributeTok"/>
+        </w:rPr>
+        <w:t xml:space="preserve">alpha=</w:t>
+      </w:r>
+      <w:r>
+        <w:rPr>
+          <w:rStyle w:val="FloatTok"/>
+        </w:rPr>
+        <w:t xml:space="preserve">0.4</w:t>
+      </w:r>
+      <w:r>
+        <w:rPr>
+          <w:rStyle w:val="NormalTok"/>
+        </w:rPr>
+        <w:t xml:space="preserve">, </w:t>
+      </w:r>
+      <w:r>
+        <w:rPr>
+          <w:rStyle w:val="AttributeTok"/>
+        </w:rPr>
+        <w:t xml:space="preserve">colour=</w:t>
+      </w:r>
+      <w:r>
+        <w:rPr>
+          <w:rStyle w:val="StringTok"/>
+        </w:rPr>
+        <w:t xml:space="preserve">"black"</w:t>
+      </w:r>
+      <w:r>
+        <w:rPr>
+          <w:rStyle w:val="NormalTok"/>
+        </w:rPr>
+        <w:t xml:space="preserve">)</w:t>
+      </w:r>
+      <w:r>
+        <w:rPr>
+          <w:rStyle w:val="SpecialCharTok"/>
+        </w:rPr>
+        <w:t xml:space="preserve">+</w:t>
+      </w:r>
+      <w:r>
+        <w:br/>
+      </w:r>
+      <w:r>
+        <w:rPr>
+          <w:rStyle w:val="NormalTok"/>
+        </w:rPr>
+        <w:t xml:space="preserve">  </w:t>
+      </w:r>
+      <w:r>
+        <w:rPr>
+          <w:rStyle w:val="FunctionTok"/>
+        </w:rPr>
+        <w:t xml:space="preserve">geom_rect</w:t>
+      </w:r>
+      <w:r>
+        <w:rPr>
+          <w:rStyle w:val="NormalTok"/>
+        </w:rPr>
+        <w:t xml:space="preserve">(</w:t>
+      </w:r>
+      <w:r>
+        <w:rPr>
+          <w:rStyle w:val="FunctionTok"/>
+        </w:rPr>
+        <w:t xml:space="preserve">aes</w:t>
+      </w:r>
+      <w:r>
+        <w:rPr>
+          <w:rStyle w:val="NormalTok"/>
+        </w:rPr>
+        <w:t xml:space="preserve">(</w:t>
+      </w:r>
+      <w:r>
+        <w:rPr>
+          <w:rStyle w:val="AttributeTok"/>
+        </w:rPr>
+        <w:t xml:space="preserve">xmin=</w:t>
+      </w:r>
+      <w:r>
+        <w:rPr>
+          <w:rStyle w:val="FloatTok"/>
+        </w:rPr>
+        <w:t xml:space="preserve">114.5</w:t>
+      </w:r>
+      <w:r>
+        <w:rPr>
+          <w:rStyle w:val="NormalTok"/>
+        </w:rPr>
+        <w:t xml:space="preserve">, </w:t>
+      </w:r>
+      <w:r>
+        <w:rPr>
+          <w:rStyle w:val="AttributeTok"/>
+        </w:rPr>
+        <w:t xml:space="preserve">xmax=</w:t>
+      </w:r>
+      <w:r>
+        <w:rPr>
+          <w:rStyle w:val="FloatTok"/>
+        </w:rPr>
+        <w:t xml:space="preserve">128.5</w:t>
+      </w:r>
+      <w:r>
+        <w:rPr>
+          <w:rStyle w:val="NormalTok"/>
+        </w:rPr>
+        <w:t xml:space="preserve">, </w:t>
+      </w:r>
+      <w:r>
+        <w:rPr>
+          <w:rStyle w:val="AttributeTok"/>
+        </w:rPr>
+        <w:t xml:space="preserve">ymin=</w:t>
+      </w:r>
+      <w:r>
+        <w:rPr>
+          <w:rStyle w:val="FloatTok"/>
+        </w:rPr>
+        <w:t xml:space="preserve">98.5</w:t>
+      </w:r>
+      <w:r>
+        <w:rPr>
+          <w:rStyle w:val="NormalTok"/>
+        </w:rPr>
+        <w:t xml:space="preserve">, </w:t>
+      </w:r>
+      <w:r>
+        <w:rPr>
+          <w:rStyle w:val="AttributeTok"/>
+        </w:rPr>
+        <w:t xml:space="preserve">ymax=</w:t>
+      </w:r>
+      <w:r>
+        <w:rPr>
+          <w:rStyle w:val="FloatTok"/>
+        </w:rPr>
+        <w:t xml:space="preserve">118.5</w:t>
+      </w:r>
+      <w:r>
+        <w:rPr>
+          <w:rStyle w:val="NormalTok"/>
+        </w:rPr>
+        <w:t xml:space="preserve">), </w:t>
+      </w:r>
+      <w:r>
+        <w:rPr>
+          <w:rStyle w:val="AttributeTok"/>
+        </w:rPr>
+        <w:t xml:space="preserve">fill=</w:t>
+      </w:r>
+      <w:r>
+        <w:rPr>
+          <w:rStyle w:val="NormalTok"/>
+        </w:rPr>
+        <w:t xml:space="preserve"> </w:t>
+      </w:r>
+      <w:r>
+        <w:rPr>
+          <w:rStyle w:val="ConstantTok"/>
+        </w:rPr>
+        <w:t xml:space="preserve">NA</w:t>
+      </w:r>
+      <w:r>
+        <w:rPr>
+          <w:rStyle w:val="NormalTok"/>
+        </w:rPr>
+        <w:t xml:space="preserve">, </w:t>
+      </w:r>
+      <w:r>
+        <w:rPr>
+          <w:rStyle w:val="AttributeTok"/>
+        </w:rPr>
+        <w:t xml:space="preserve">alpha=</w:t>
+      </w:r>
+      <w:r>
+        <w:rPr>
+          <w:rStyle w:val="FloatTok"/>
+        </w:rPr>
+        <w:t xml:space="preserve">0.4</w:t>
+      </w:r>
+      <w:r>
+        <w:rPr>
+          <w:rStyle w:val="NormalTok"/>
+        </w:rPr>
+        <w:t xml:space="preserve">, </w:t>
+      </w:r>
+      <w:r>
+        <w:rPr>
+          <w:rStyle w:val="AttributeTok"/>
+        </w:rPr>
+        <w:t xml:space="preserve">colour=</w:t>
+      </w:r>
+      <w:r>
+        <w:rPr>
+          <w:rStyle w:val="StringTok"/>
+        </w:rPr>
+        <w:t xml:space="preserve">"black"</w:t>
+      </w:r>
+      <w:r>
+        <w:rPr>
+          <w:rStyle w:val="NormalTok"/>
+        </w:rPr>
+        <w:t xml:space="preserve">)</w:t>
+      </w:r>
+      <w:r>
+        <w:rPr>
+          <w:rStyle w:val="SpecialCharTok"/>
+        </w:rPr>
+        <w:t xml:space="preserve">+</w:t>
+      </w:r>
+      <w:r>
+        <w:br/>
+      </w:r>
+      <w:r>
+        <w:rPr>
+          <w:rStyle w:val="NormalTok"/>
+        </w:rPr>
+        <w:t xml:space="preserve">  </w:t>
+      </w:r>
+      <w:r>
+        <w:rPr>
+          <w:rStyle w:val="FunctionTok"/>
+        </w:rPr>
+        <w:t xml:space="preserve">geom_rect</w:t>
+      </w:r>
+      <w:r>
+        <w:rPr>
+          <w:rStyle w:val="NormalTok"/>
+        </w:rPr>
+        <w:t xml:space="preserve">(</w:t>
+      </w:r>
+      <w:r>
+        <w:rPr>
+          <w:rStyle w:val="FunctionTok"/>
+        </w:rPr>
+        <w:t xml:space="preserve">aes</w:t>
+      </w:r>
+      <w:r>
+        <w:rPr>
+          <w:rStyle w:val="NormalTok"/>
+        </w:rPr>
+        <w:t xml:space="preserve">(</w:t>
+      </w:r>
+      <w:r>
+        <w:rPr>
+          <w:rStyle w:val="AttributeTok"/>
+        </w:rPr>
+        <w:t xml:space="preserve">xmin=</w:t>
+      </w:r>
+      <w:r>
+        <w:rPr>
+          <w:rStyle w:val="FloatTok"/>
+        </w:rPr>
+        <w:t xml:space="preserve">90.5</w:t>
+      </w:r>
+      <w:r>
+        <w:rPr>
+          <w:rStyle w:val="NormalTok"/>
+        </w:rPr>
+        <w:t xml:space="preserve">, </w:t>
+      </w:r>
+      <w:r>
+        <w:rPr>
+          <w:rStyle w:val="AttributeTok"/>
+        </w:rPr>
+        <w:t xml:space="preserve">xmax=</w:t>
+      </w:r>
+      <w:r>
+        <w:rPr>
+          <w:rStyle w:val="FloatTok"/>
+        </w:rPr>
+        <w:t xml:space="preserve">102.5</w:t>
+      </w:r>
+      <w:r>
+        <w:rPr>
+          <w:rStyle w:val="NormalTok"/>
+        </w:rPr>
+        <w:t xml:space="preserve">, </w:t>
+      </w:r>
+      <w:r>
+        <w:rPr>
+          <w:rStyle w:val="AttributeTok"/>
+        </w:rPr>
+        <w:t xml:space="preserve">ymin=</w:t>
+      </w:r>
+      <w:r>
+        <w:rPr>
+          <w:rStyle w:val="FloatTok"/>
+        </w:rPr>
+        <w:t xml:space="preserve">108.5</w:t>
+      </w:r>
+      <w:r>
+        <w:rPr>
+          <w:rStyle w:val="NormalTok"/>
+        </w:rPr>
+        <w:t xml:space="preserve">, </w:t>
+      </w:r>
+      <w:r>
+        <w:rPr>
+          <w:rStyle w:val="AttributeTok"/>
+        </w:rPr>
+        <w:t xml:space="preserve">ymax=</w:t>
+      </w:r>
+      <w:r>
+        <w:rPr>
+          <w:rStyle w:val="FloatTok"/>
+        </w:rPr>
+        <w:t xml:space="preserve">118.5</w:t>
+      </w:r>
+      <w:r>
+        <w:rPr>
+          <w:rStyle w:val="NormalTok"/>
+        </w:rPr>
+        <w:t xml:space="preserve">), </w:t>
+      </w:r>
+      <w:r>
+        <w:rPr>
+          <w:rStyle w:val="AttributeTok"/>
+        </w:rPr>
+        <w:t xml:space="preserve">fill=</w:t>
+      </w:r>
+      <w:r>
+        <w:rPr>
+          <w:rStyle w:val="NormalTok"/>
+        </w:rPr>
+        <w:t xml:space="preserve"> </w:t>
+      </w:r>
+      <w:r>
+        <w:rPr>
+          <w:rStyle w:val="ConstantTok"/>
+        </w:rPr>
+        <w:t xml:space="preserve">NA</w:t>
+      </w:r>
+      <w:r>
+        <w:rPr>
+          <w:rStyle w:val="NormalTok"/>
+        </w:rPr>
+        <w:t xml:space="preserve">, </w:t>
+      </w:r>
+      <w:r>
+        <w:rPr>
+          <w:rStyle w:val="AttributeTok"/>
+        </w:rPr>
+        <w:t xml:space="preserve">alpha=</w:t>
+      </w:r>
+      <w:r>
+        <w:rPr>
+          <w:rStyle w:val="FloatTok"/>
+        </w:rPr>
+        <w:t xml:space="preserve">0.4</w:t>
+      </w:r>
+      <w:r>
+        <w:rPr>
+          <w:rStyle w:val="NormalTok"/>
+        </w:rPr>
+        <w:t xml:space="preserve">, </w:t>
+      </w:r>
+      <w:r>
+        <w:rPr>
+          <w:rStyle w:val="AttributeTok"/>
+        </w:rPr>
+        <w:t xml:space="preserve">colour=</w:t>
+      </w:r>
+      <w:r>
+        <w:rPr>
+          <w:rStyle w:val="StringTok"/>
+        </w:rPr>
+        <w:t xml:space="preserve">"black"</w:t>
+      </w:r>
+      <w:r>
+        <w:rPr>
+          <w:rStyle w:val="NormalTok"/>
+        </w:rPr>
+        <w:t xml:space="preserve">)</w:t>
+      </w:r>
+      <w:r>
+        <w:rPr>
+          <w:rStyle w:val="SpecialCharTok"/>
+        </w:rPr>
+        <w:t xml:space="preserve">+</w:t>
+      </w:r>
+      <w:r>
+        <w:br/>
+      </w:r>
+      <w:r>
+        <w:rPr>
+          <w:rStyle w:val="NormalTok"/>
+        </w:rPr>
+        <w:t xml:space="preserve">  </w:t>
+      </w:r>
+      <w:r>
+        <w:rPr>
+          <w:rStyle w:val="FunctionTok"/>
+        </w:rPr>
+        <w:t xml:space="preserve">geom_rect</w:t>
+      </w:r>
+      <w:r>
+        <w:rPr>
+          <w:rStyle w:val="NormalTok"/>
+        </w:rPr>
+        <w:t xml:space="preserve">(</w:t>
+      </w:r>
+      <w:r>
+        <w:rPr>
+          <w:rStyle w:val="FunctionTok"/>
+        </w:rPr>
+        <w:t xml:space="preserve">aes</w:t>
+      </w:r>
+      <w:r>
+        <w:rPr>
+          <w:rStyle w:val="NormalTok"/>
+        </w:rPr>
+        <w:t xml:space="preserve">(</w:t>
+      </w:r>
+      <w:r>
+        <w:rPr>
+          <w:rStyle w:val="AttributeTok"/>
+        </w:rPr>
+        <w:t xml:space="preserve">xmin=</w:t>
+      </w:r>
+      <w:r>
+        <w:rPr>
+          <w:rStyle w:val="FloatTok"/>
+        </w:rPr>
+        <w:t xml:space="preserve">102.5</w:t>
+      </w:r>
+      <w:r>
+        <w:rPr>
+          <w:rStyle w:val="NormalTok"/>
+        </w:rPr>
+        <w:t xml:space="preserve">, </w:t>
+      </w:r>
+      <w:r>
+        <w:rPr>
+          <w:rStyle w:val="AttributeTok"/>
+        </w:rPr>
+        <w:t xml:space="preserve">xmax=</w:t>
+      </w:r>
+      <w:r>
+        <w:rPr>
+          <w:rStyle w:val="FloatTok"/>
+        </w:rPr>
+        <w:t xml:space="preserve">114.5</w:t>
+      </w:r>
+      <w:r>
+        <w:rPr>
+          <w:rStyle w:val="NormalTok"/>
+        </w:rPr>
+        <w:t xml:space="preserve">, </w:t>
+      </w:r>
+      <w:r>
+        <w:rPr>
+          <w:rStyle w:val="AttributeTok"/>
+        </w:rPr>
+        <w:t xml:space="preserve">ymin=</w:t>
+      </w:r>
+      <w:r>
+        <w:rPr>
+          <w:rStyle w:val="FloatTok"/>
+        </w:rPr>
+        <w:t xml:space="preserve">108.5</w:t>
+      </w:r>
+      <w:r>
+        <w:rPr>
+          <w:rStyle w:val="NormalTok"/>
+        </w:rPr>
+        <w:t xml:space="preserve">, </w:t>
+      </w:r>
+      <w:r>
+        <w:rPr>
+          <w:rStyle w:val="AttributeTok"/>
+        </w:rPr>
+        <w:t xml:space="preserve">ymax=</w:t>
+      </w:r>
+      <w:r>
+        <w:rPr>
+          <w:rStyle w:val="FloatTok"/>
+        </w:rPr>
+        <w:t xml:space="preserve">118.5</w:t>
+      </w:r>
+      <w:r>
+        <w:rPr>
+          <w:rStyle w:val="NormalTok"/>
+        </w:rPr>
+        <w:t xml:space="preserve">), </w:t>
+      </w:r>
+      <w:r>
+        <w:rPr>
+          <w:rStyle w:val="AttributeTok"/>
+        </w:rPr>
+        <w:t xml:space="preserve">fill=</w:t>
+      </w:r>
+      <w:r>
+        <w:rPr>
+          <w:rStyle w:val="NormalTok"/>
+        </w:rPr>
+        <w:t xml:space="preserve"> </w:t>
+      </w:r>
+      <w:r>
+        <w:rPr>
+          <w:rStyle w:val="ConstantTok"/>
+        </w:rPr>
+        <w:t xml:space="preserve">NA</w:t>
+      </w:r>
+      <w:r>
+        <w:rPr>
+          <w:rStyle w:val="NormalTok"/>
+        </w:rPr>
+        <w:t xml:space="preserve">, </w:t>
+      </w:r>
+      <w:r>
+        <w:rPr>
+          <w:rStyle w:val="AttributeTok"/>
+        </w:rPr>
+        <w:t xml:space="preserve">alpha=</w:t>
+      </w:r>
+      <w:r>
+        <w:rPr>
+          <w:rStyle w:val="FloatTok"/>
+        </w:rPr>
+        <w:t xml:space="preserve">0.4</w:t>
+      </w:r>
+      <w:r>
+        <w:rPr>
+          <w:rStyle w:val="NormalTok"/>
+        </w:rPr>
+        <w:t xml:space="preserve">, </w:t>
+      </w:r>
+      <w:r>
+        <w:rPr>
+          <w:rStyle w:val="AttributeTok"/>
+        </w:rPr>
+        <w:t xml:space="preserve">colour=</w:t>
+      </w:r>
+      <w:r>
+        <w:rPr>
+          <w:rStyle w:val="StringTok"/>
+        </w:rPr>
+        <w:t xml:space="preserve">"black"</w:t>
+      </w:r>
+      <w:r>
+        <w:rPr>
+          <w:rStyle w:val="NormalTok"/>
+        </w:rPr>
+        <w:t xml:space="preserve">)</w:t>
+      </w:r>
+      <w:r>
+        <w:rPr>
+          <w:rStyle w:val="SpecialCharTok"/>
+        </w:rPr>
+        <w:t xml:space="preserve">+</w:t>
+      </w:r>
+      <w:r>
+        <w:br/>
+      </w:r>
+      <w:r>
+        <w:rPr>
+          <w:rStyle w:val="NormalTok"/>
+        </w:rPr>
+        <w:t xml:space="preserve">  </w:t>
+      </w:r>
+      <w:r>
+        <w:rPr>
+          <w:rStyle w:val="FunctionTok"/>
+        </w:rPr>
+        <w:t xml:space="preserve">geom_rect</w:t>
+      </w:r>
+      <w:r>
+        <w:rPr>
+          <w:rStyle w:val="NormalTok"/>
+        </w:rPr>
+        <w:t xml:space="preserve">(</w:t>
+      </w:r>
+      <w:r>
+        <w:rPr>
+          <w:rStyle w:val="FunctionTok"/>
+        </w:rPr>
+        <w:t xml:space="preserve">aes</w:t>
+      </w:r>
+      <w:r>
+        <w:rPr>
+          <w:rStyle w:val="NormalTok"/>
+        </w:rPr>
+        <w:t xml:space="preserve">(</w:t>
+      </w:r>
+      <w:r>
+        <w:rPr>
+          <w:rStyle w:val="AttributeTok"/>
+        </w:rPr>
+        <w:t xml:space="preserve">xmin=</w:t>
+      </w:r>
+      <w:r>
+        <w:rPr>
+          <w:rStyle w:val="FloatTok"/>
+        </w:rPr>
+        <w:t xml:space="preserve">90.5</w:t>
+      </w:r>
+      <w:r>
+        <w:rPr>
+          <w:rStyle w:val="NormalTok"/>
+        </w:rPr>
+        <w:t xml:space="preserve">, </w:t>
+      </w:r>
+      <w:r>
+        <w:rPr>
+          <w:rStyle w:val="AttributeTok"/>
+        </w:rPr>
+        <w:t xml:space="preserve">xmax=</w:t>
+      </w:r>
+      <w:r>
+        <w:rPr>
+          <w:rStyle w:val="FloatTok"/>
+        </w:rPr>
+        <w:t xml:space="preserve">104.5</w:t>
+      </w:r>
+      <w:r>
+        <w:rPr>
+          <w:rStyle w:val="NormalTok"/>
+        </w:rPr>
+        <w:t xml:space="preserve">, </w:t>
+      </w:r>
+      <w:r>
+        <w:rPr>
+          <w:rStyle w:val="AttributeTok"/>
+        </w:rPr>
+        <w:t xml:space="preserve">ymin=</w:t>
+      </w:r>
+      <w:r>
+        <w:rPr>
+          <w:rStyle w:val="FloatTok"/>
+        </w:rPr>
+        <w:t xml:space="preserve">118.5</w:t>
+      </w:r>
+      <w:r>
+        <w:rPr>
+          <w:rStyle w:val="NormalTok"/>
+        </w:rPr>
+        <w:t xml:space="preserve">, </w:t>
+      </w:r>
+      <w:r>
+        <w:rPr>
+          <w:rStyle w:val="AttributeTok"/>
+        </w:rPr>
+        <w:t xml:space="preserve">ymax=</w:t>
+      </w:r>
+      <w:r>
+        <w:rPr>
+          <w:rStyle w:val="FloatTok"/>
+        </w:rPr>
+        <w:t xml:space="preserve">138.5</w:t>
+      </w:r>
+      <w:r>
+        <w:rPr>
+          <w:rStyle w:val="NormalTok"/>
+        </w:rPr>
+        <w:t xml:space="preserve">), </w:t>
+      </w:r>
+      <w:r>
+        <w:rPr>
+          <w:rStyle w:val="AttributeTok"/>
+        </w:rPr>
+        <w:t xml:space="preserve">fill=</w:t>
+      </w:r>
+      <w:r>
+        <w:rPr>
+          <w:rStyle w:val="NormalTok"/>
+        </w:rPr>
+        <w:t xml:space="preserve"> </w:t>
+      </w:r>
+      <w:r>
+        <w:rPr>
+          <w:rStyle w:val="ConstantTok"/>
+        </w:rPr>
+        <w:t xml:space="preserve">NA</w:t>
+      </w:r>
+      <w:r>
+        <w:rPr>
+          <w:rStyle w:val="NormalTok"/>
+        </w:rPr>
+        <w:t xml:space="preserve">, </w:t>
+      </w:r>
+      <w:r>
+        <w:rPr>
+          <w:rStyle w:val="AttributeTok"/>
+        </w:rPr>
+        <w:t xml:space="preserve">alpha=</w:t>
+      </w:r>
+      <w:r>
+        <w:rPr>
+          <w:rStyle w:val="FloatTok"/>
+        </w:rPr>
+        <w:t xml:space="preserve">0.4</w:t>
+      </w:r>
+      <w:r>
+        <w:rPr>
+          <w:rStyle w:val="NormalTok"/>
+        </w:rPr>
+        <w:t xml:space="preserve">, </w:t>
+      </w:r>
+      <w:r>
+        <w:rPr>
+          <w:rStyle w:val="AttributeTok"/>
+        </w:rPr>
+        <w:t xml:space="preserve">colour=</w:t>
+      </w:r>
+      <w:r>
+        <w:rPr>
+          <w:rStyle w:val="StringTok"/>
+        </w:rPr>
+        <w:t xml:space="preserve">"black"</w:t>
+      </w:r>
+      <w:r>
+        <w:rPr>
+          <w:rStyle w:val="NormalTok"/>
+        </w:rPr>
+        <w:t xml:space="preserve">)</w:t>
+      </w:r>
+      <w:r>
+        <w:rPr>
+          <w:rStyle w:val="SpecialCharTok"/>
+        </w:rPr>
+        <w:t xml:space="preserve">+</w:t>
+      </w:r>
+      <w:r>
+        <w:br/>
+      </w:r>
+      <w:r>
+        <w:rPr>
+          <w:rStyle w:val="NormalTok"/>
+        </w:rPr>
+        <w:t xml:space="preserve">  </w:t>
+      </w:r>
+      <w:r>
+        <w:rPr>
+          <w:rStyle w:val="FunctionTok"/>
+        </w:rPr>
+        <w:t xml:space="preserve">geom_rect</w:t>
+      </w:r>
+      <w:r>
+        <w:rPr>
+          <w:rStyle w:val="NormalTok"/>
+        </w:rPr>
+        <w:t xml:space="preserve">(</w:t>
+      </w:r>
+      <w:r>
+        <w:rPr>
+          <w:rStyle w:val="FunctionTok"/>
+        </w:rPr>
+        <w:t xml:space="preserve">aes</w:t>
+      </w:r>
+      <w:r>
+        <w:rPr>
+          <w:rStyle w:val="NormalTok"/>
+        </w:rPr>
+        <w:t xml:space="preserve">(</w:t>
+      </w:r>
+      <w:r>
+        <w:rPr>
+          <w:rStyle w:val="AttributeTok"/>
+        </w:rPr>
+        <w:t xml:space="preserve">xmin=</w:t>
+      </w:r>
+      <w:r>
+        <w:rPr>
+          <w:rStyle w:val="FloatTok"/>
+        </w:rPr>
+        <w:t xml:space="preserve">104.5</w:t>
+      </w:r>
+      <w:r>
+        <w:rPr>
+          <w:rStyle w:val="NormalTok"/>
+        </w:rPr>
+        <w:t xml:space="preserve">, </w:t>
+      </w:r>
+      <w:r>
+        <w:rPr>
+          <w:rStyle w:val="AttributeTok"/>
+        </w:rPr>
+        <w:t xml:space="preserve">xmax=</w:t>
+      </w:r>
+      <w:r>
+        <w:rPr>
+          <w:rStyle w:val="FloatTok"/>
+        </w:rPr>
+        <w:t xml:space="preserve">116.5</w:t>
+      </w:r>
+      <w:r>
+        <w:rPr>
+          <w:rStyle w:val="NormalTok"/>
+        </w:rPr>
+        <w:t xml:space="preserve">, </w:t>
+      </w:r>
+      <w:r>
+        <w:rPr>
+          <w:rStyle w:val="AttributeTok"/>
+        </w:rPr>
+        <w:t xml:space="preserve">ymin=</w:t>
+      </w:r>
+      <w:r>
+        <w:rPr>
+          <w:rStyle w:val="FloatTok"/>
+        </w:rPr>
+        <w:t xml:space="preserve">118.5</w:t>
+      </w:r>
+      <w:r>
+        <w:rPr>
+          <w:rStyle w:val="NormalTok"/>
+        </w:rPr>
+        <w:t xml:space="preserve">, </w:t>
+      </w:r>
+      <w:r>
+        <w:rPr>
+          <w:rStyle w:val="AttributeTok"/>
+        </w:rPr>
+        <w:t xml:space="preserve">ymax=</w:t>
+      </w:r>
+      <w:r>
+        <w:rPr>
+          <w:rStyle w:val="FloatTok"/>
+        </w:rPr>
+        <w:t xml:space="preserve">128.5</w:t>
+      </w:r>
+      <w:r>
+        <w:rPr>
+          <w:rStyle w:val="NormalTok"/>
+        </w:rPr>
+        <w:t xml:space="preserve">), </w:t>
+      </w:r>
+      <w:r>
+        <w:rPr>
+          <w:rStyle w:val="AttributeTok"/>
+        </w:rPr>
+        <w:t xml:space="preserve">fill=</w:t>
+      </w:r>
+      <w:r>
+        <w:rPr>
+          <w:rStyle w:val="NormalTok"/>
+        </w:rPr>
+        <w:t xml:space="preserve"> </w:t>
+      </w:r>
+      <w:r>
+        <w:rPr>
+          <w:rStyle w:val="ConstantTok"/>
+        </w:rPr>
+        <w:t xml:space="preserve">NA</w:t>
+      </w:r>
+      <w:r>
+        <w:rPr>
+          <w:rStyle w:val="NormalTok"/>
+        </w:rPr>
+        <w:t xml:space="preserve">, </w:t>
+      </w:r>
+      <w:r>
+        <w:rPr>
+          <w:rStyle w:val="AttributeTok"/>
+        </w:rPr>
+        <w:t xml:space="preserve">alpha=</w:t>
+      </w:r>
+      <w:r>
+        <w:rPr>
+          <w:rStyle w:val="FloatTok"/>
+        </w:rPr>
+        <w:t xml:space="preserve">0.4</w:t>
+      </w:r>
+      <w:r>
+        <w:rPr>
+          <w:rStyle w:val="NormalTok"/>
+        </w:rPr>
+        <w:t xml:space="preserve">, </w:t>
+      </w:r>
+      <w:r>
+        <w:rPr>
+          <w:rStyle w:val="AttributeTok"/>
+        </w:rPr>
+        <w:t xml:space="preserve">colour=</w:t>
+      </w:r>
+      <w:r>
+        <w:rPr>
+          <w:rStyle w:val="StringTok"/>
+        </w:rPr>
+        <w:t xml:space="preserve">"black"</w:t>
+      </w:r>
+      <w:r>
+        <w:rPr>
+          <w:rStyle w:val="NormalTok"/>
+        </w:rPr>
+        <w:t xml:space="preserve">)</w:t>
+      </w:r>
+      <w:r>
+        <w:rPr>
+          <w:rStyle w:val="SpecialCharTok"/>
+        </w:rPr>
+        <w:t xml:space="preserve">+</w:t>
+      </w:r>
+      <w:r>
+        <w:br/>
+      </w:r>
+      <w:r>
+        <w:rPr>
+          <w:rStyle w:val="NormalTok"/>
+        </w:rPr>
+        <w:t xml:space="preserve">  </w:t>
+      </w:r>
+      <w:r>
+        <w:rPr>
+          <w:rStyle w:val="FunctionTok"/>
+        </w:rPr>
+        <w:t xml:space="preserve">geom_rect</w:t>
+      </w:r>
+      <w:r>
+        <w:rPr>
+          <w:rStyle w:val="NormalTok"/>
+        </w:rPr>
+        <w:t xml:space="preserve">(</w:t>
+      </w:r>
+      <w:r>
+        <w:rPr>
+          <w:rStyle w:val="FunctionTok"/>
+        </w:rPr>
+        <w:t xml:space="preserve">aes</w:t>
+      </w:r>
+      <w:r>
+        <w:rPr>
+          <w:rStyle w:val="NormalTok"/>
+        </w:rPr>
+        <w:t xml:space="preserve">(</w:t>
+      </w:r>
+      <w:r>
+        <w:rPr>
+          <w:rStyle w:val="AttributeTok"/>
+        </w:rPr>
+        <w:t xml:space="preserve">xmin=</w:t>
+      </w:r>
+      <w:r>
+        <w:rPr>
+          <w:rStyle w:val="FloatTok"/>
+        </w:rPr>
+        <w:t xml:space="preserve">104.5</w:t>
+      </w:r>
+      <w:r>
+        <w:rPr>
+          <w:rStyle w:val="NormalTok"/>
+        </w:rPr>
+        <w:t xml:space="preserve">, </w:t>
+      </w:r>
+      <w:r>
+        <w:rPr>
+          <w:rStyle w:val="AttributeTok"/>
+        </w:rPr>
+        <w:t xml:space="preserve">xmax=</w:t>
+      </w:r>
+      <w:r>
+        <w:rPr>
+          <w:rStyle w:val="FloatTok"/>
+        </w:rPr>
+        <w:t xml:space="preserve">116.5</w:t>
+      </w:r>
+      <w:r>
+        <w:rPr>
+          <w:rStyle w:val="NormalTok"/>
+        </w:rPr>
+        <w:t xml:space="preserve">, </w:t>
+      </w:r>
+      <w:r>
+        <w:rPr>
+          <w:rStyle w:val="AttributeTok"/>
+        </w:rPr>
+        <w:t xml:space="preserve">ymin=</w:t>
+      </w:r>
+      <w:r>
+        <w:rPr>
+          <w:rStyle w:val="FloatTok"/>
+        </w:rPr>
+        <w:t xml:space="preserve">128.5</w:t>
+      </w:r>
+      <w:r>
+        <w:rPr>
+          <w:rStyle w:val="NormalTok"/>
+        </w:rPr>
+        <w:t xml:space="preserve">, </w:t>
+      </w:r>
+      <w:r>
+        <w:rPr>
+          <w:rStyle w:val="AttributeTok"/>
+        </w:rPr>
+        <w:t xml:space="preserve">ymax=</w:t>
+      </w:r>
+      <w:r>
+        <w:rPr>
+          <w:rStyle w:val="FloatTok"/>
+        </w:rPr>
+        <w:t xml:space="preserve">138.5</w:t>
+      </w:r>
+      <w:r>
+        <w:rPr>
+          <w:rStyle w:val="NormalTok"/>
+        </w:rPr>
+        <w:t xml:space="preserve">), </w:t>
+      </w:r>
+      <w:r>
+        <w:rPr>
+          <w:rStyle w:val="AttributeTok"/>
+        </w:rPr>
+        <w:t xml:space="preserve">fill=</w:t>
+      </w:r>
+      <w:r>
+        <w:rPr>
+          <w:rStyle w:val="NormalTok"/>
+        </w:rPr>
+        <w:t xml:space="preserve"> </w:t>
+      </w:r>
+      <w:r>
+        <w:rPr>
+          <w:rStyle w:val="ConstantTok"/>
+        </w:rPr>
+        <w:t xml:space="preserve">NA</w:t>
+      </w:r>
+      <w:r>
+        <w:rPr>
+          <w:rStyle w:val="NormalTok"/>
+        </w:rPr>
+        <w:t xml:space="preserve">, </w:t>
+      </w:r>
+      <w:r>
+        <w:rPr>
+          <w:rStyle w:val="AttributeTok"/>
+        </w:rPr>
+        <w:t xml:space="preserve">alpha=</w:t>
+      </w:r>
+      <w:r>
+        <w:rPr>
+          <w:rStyle w:val="FloatTok"/>
+        </w:rPr>
+        <w:t xml:space="preserve">0.4</w:t>
+      </w:r>
+      <w:r>
+        <w:rPr>
+          <w:rStyle w:val="NormalTok"/>
+        </w:rPr>
+        <w:t xml:space="preserve">, </w:t>
+      </w:r>
+      <w:r>
+        <w:rPr>
+          <w:rStyle w:val="AttributeTok"/>
+        </w:rPr>
+        <w:t xml:space="preserve">colour=</w:t>
+      </w:r>
+      <w:r>
+        <w:rPr>
+          <w:rStyle w:val="StringTok"/>
+        </w:rPr>
+        <w:t xml:space="preserve">"black"</w:t>
+      </w:r>
+      <w:r>
+        <w:rPr>
+          <w:rStyle w:val="NormalTok"/>
+        </w:rPr>
+        <w:t xml:space="preserve">)</w:t>
+      </w:r>
+      <w:r>
+        <w:rPr>
+          <w:rStyle w:val="SpecialCharTok"/>
+        </w:rPr>
+        <w:t xml:space="preserve">+</w:t>
+      </w:r>
+      <w:r>
+        <w:br/>
+      </w:r>
+      <w:r>
+        <w:rPr>
+          <w:rStyle w:val="NormalTok"/>
+        </w:rPr>
+        <w:t xml:space="preserve">  </w:t>
+      </w:r>
+      <w:r>
+        <w:rPr>
+          <w:rStyle w:val="FunctionTok"/>
+        </w:rPr>
+        <w:t xml:space="preserve">geom_rect</w:t>
+      </w:r>
+      <w:r>
+        <w:rPr>
+          <w:rStyle w:val="NormalTok"/>
+        </w:rPr>
+        <w:t xml:space="preserve">(</w:t>
+      </w:r>
+      <w:r>
+        <w:rPr>
+          <w:rStyle w:val="FunctionTok"/>
+        </w:rPr>
+        <w:t xml:space="preserve">aes</w:t>
+      </w:r>
+      <w:r>
+        <w:rPr>
+          <w:rStyle w:val="NormalTok"/>
+        </w:rPr>
+        <w:t xml:space="preserve">(</w:t>
+      </w:r>
+      <w:r>
+        <w:rPr>
+          <w:rStyle w:val="AttributeTok"/>
+        </w:rPr>
+        <w:t xml:space="preserve">xmin=</w:t>
+      </w:r>
+      <w:r>
+        <w:rPr>
+          <w:rStyle w:val="FloatTok"/>
+        </w:rPr>
+        <w:t xml:space="preserve">116.5</w:t>
+      </w:r>
+      <w:r>
+        <w:rPr>
+          <w:rStyle w:val="NormalTok"/>
+        </w:rPr>
+        <w:t xml:space="preserve">, </w:t>
+      </w:r>
+      <w:r>
+        <w:rPr>
+          <w:rStyle w:val="AttributeTok"/>
+        </w:rPr>
+        <w:t xml:space="preserve">xmax=</w:t>
+      </w:r>
+      <w:r>
+        <w:rPr>
+          <w:rStyle w:val="FloatTok"/>
+        </w:rPr>
+        <w:t xml:space="preserve">128.5</w:t>
+      </w:r>
+      <w:r>
+        <w:rPr>
+          <w:rStyle w:val="NormalTok"/>
+        </w:rPr>
+        <w:t xml:space="preserve">, </w:t>
+      </w:r>
+      <w:r>
+        <w:rPr>
+          <w:rStyle w:val="AttributeTok"/>
+        </w:rPr>
+        <w:t xml:space="preserve">ymin=</w:t>
+      </w:r>
+      <w:r>
+        <w:rPr>
+          <w:rStyle w:val="FloatTok"/>
+        </w:rPr>
+        <w:t xml:space="preserve">118.5</w:t>
+      </w:r>
+      <w:r>
+        <w:rPr>
+          <w:rStyle w:val="NormalTok"/>
+        </w:rPr>
+        <w:t xml:space="preserve">, </w:t>
+      </w:r>
+      <w:r>
+        <w:rPr>
+          <w:rStyle w:val="AttributeTok"/>
+        </w:rPr>
+        <w:t xml:space="preserve">ymax=</w:t>
+      </w:r>
+      <w:r>
+        <w:rPr>
+          <w:rStyle w:val="FloatTok"/>
+        </w:rPr>
+        <w:t xml:space="preserve">128.5</w:t>
+      </w:r>
+      <w:r>
+        <w:rPr>
+          <w:rStyle w:val="NormalTok"/>
+        </w:rPr>
+        <w:t xml:space="preserve">), </w:t>
+      </w:r>
+      <w:r>
+        <w:rPr>
+          <w:rStyle w:val="AttributeTok"/>
+        </w:rPr>
+        <w:t xml:space="preserve">fill=</w:t>
+      </w:r>
+      <w:r>
+        <w:rPr>
+          <w:rStyle w:val="NormalTok"/>
+        </w:rPr>
+        <w:t xml:space="preserve"> </w:t>
+      </w:r>
+      <w:r>
+        <w:rPr>
+          <w:rStyle w:val="ConstantTok"/>
+        </w:rPr>
+        <w:t xml:space="preserve">NA</w:t>
+      </w:r>
+      <w:r>
+        <w:rPr>
+          <w:rStyle w:val="NormalTok"/>
+        </w:rPr>
+        <w:t xml:space="preserve">, </w:t>
+      </w:r>
+      <w:r>
+        <w:rPr>
+          <w:rStyle w:val="AttributeTok"/>
+        </w:rPr>
+        <w:t xml:space="preserve">alpha=</w:t>
+      </w:r>
+      <w:r>
+        <w:rPr>
+          <w:rStyle w:val="FloatTok"/>
+        </w:rPr>
+        <w:t xml:space="preserve">0.4</w:t>
+      </w:r>
+      <w:r>
+        <w:rPr>
+          <w:rStyle w:val="NormalTok"/>
+        </w:rPr>
+        <w:t xml:space="preserve">, </w:t>
+      </w:r>
+      <w:r>
+        <w:rPr>
+          <w:rStyle w:val="AttributeTok"/>
+        </w:rPr>
+        <w:t xml:space="preserve">colour=</w:t>
+      </w:r>
+      <w:r>
+        <w:rPr>
+          <w:rStyle w:val="StringTok"/>
+        </w:rPr>
+        <w:t xml:space="preserve">"black"</w:t>
+      </w:r>
+      <w:r>
+        <w:rPr>
+          <w:rStyle w:val="NormalTok"/>
+        </w:rPr>
+        <w:t xml:space="preserve">)</w:t>
+      </w:r>
+      <w:r>
+        <w:rPr>
+          <w:rStyle w:val="SpecialCharTok"/>
+        </w:rPr>
+        <w:t xml:space="preserve">+</w:t>
+      </w:r>
+      <w:r>
+        <w:br/>
+      </w:r>
+      <w:r>
+        <w:rPr>
+          <w:rStyle w:val="NormalTok"/>
+        </w:rPr>
+        <w:t xml:space="preserve">  </w:t>
+      </w:r>
+      <w:r>
+        <w:rPr>
+          <w:rStyle w:val="FunctionTok"/>
+        </w:rPr>
+        <w:t xml:space="preserve">geom_rect</w:t>
+      </w:r>
+      <w:r>
+        <w:rPr>
+          <w:rStyle w:val="NormalTok"/>
+        </w:rPr>
+        <w:t xml:space="preserve">(</w:t>
+      </w:r>
+      <w:r>
+        <w:rPr>
+          <w:rStyle w:val="FunctionTok"/>
+        </w:rPr>
+        <w:t xml:space="preserve">aes</w:t>
+      </w:r>
+      <w:r>
+        <w:rPr>
+          <w:rStyle w:val="NormalTok"/>
+        </w:rPr>
+        <w:t xml:space="preserve">(</w:t>
+      </w:r>
+      <w:r>
+        <w:rPr>
+          <w:rStyle w:val="AttributeTok"/>
+        </w:rPr>
+        <w:t xml:space="preserve">xmin=</w:t>
+      </w:r>
+      <w:r>
+        <w:rPr>
+          <w:rStyle w:val="FloatTok"/>
+        </w:rPr>
+        <w:t xml:space="preserve">116.5</w:t>
+      </w:r>
+      <w:r>
+        <w:rPr>
+          <w:rStyle w:val="NormalTok"/>
+        </w:rPr>
+        <w:t xml:space="preserve">, </w:t>
+      </w:r>
+      <w:r>
+        <w:rPr>
+          <w:rStyle w:val="AttributeTok"/>
+        </w:rPr>
+        <w:t xml:space="preserve">xmax=</w:t>
+      </w:r>
+      <w:r>
+        <w:rPr>
+          <w:rStyle w:val="FloatTok"/>
+        </w:rPr>
+        <w:t xml:space="preserve">128.5</w:t>
+      </w:r>
+      <w:r>
+        <w:rPr>
+          <w:rStyle w:val="NormalTok"/>
+        </w:rPr>
+        <w:t xml:space="preserve">, </w:t>
+      </w:r>
+      <w:r>
+        <w:rPr>
+          <w:rStyle w:val="AttributeTok"/>
+        </w:rPr>
+        <w:t xml:space="preserve">ymin=</w:t>
+      </w:r>
+      <w:r>
+        <w:rPr>
+          <w:rStyle w:val="FloatTok"/>
+        </w:rPr>
+        <w:t xml:space="preserve">128.5</w:t>
+      </w:r>
+      <w:r>
+        <w:rPr>
+          <w:rStyle w:val="NormalTok"/>
+        </w:rPr>
+        <w:t xml:space="preserve">, </w:t>
+      </w:r>
+      <w:r>
+        <w:rPr>
+          <w:rStyle w:val="AttributeTok"/>
+        </w:rPr>
+        <w:t xml:space="preserve">ymax=</w:t>
+      </w:r>
+      <w:r>
+        <w:rPr>
+          <w:rStyle w:val="FloatTok"/>
+        </w:rPr>
+        <w:t xml:space="preserve">138.5</w:t>
+      </w:r>
+      <w:r>
+        <w:rPr>
+          <w:rStyle w:val="NormalTok"/>
+        </w:rPr>
+        <w:t xml:space="preserve">), </w:t>
+      </w:r>
+      <w:r>
+        <w:rPr>
+          <w:rStyle w:val="AttributeTok"/>
+        </w:rPr>
+        <w:t xml:space="preserve">fill=</w:t>
+      </w:r>
+      <w:r>
+        <w:rPr>
+          <w:rStyle w:val="NormalTok"/>
+        </w:rPr>
+        <w:t xml:space="preserve"> </w:t>
+      </w:r>
+      <w:r>
+        <w:rPr>
+          <w:rStyle w:val="ConstantTok"/>
+        </w:rPr>
+        <w:t xml:space="preserve">NA</w:t>
+      </w:r>
+      <w:r>
+        <w:rPr>
+          <w:rStyle w:val="NormalTok"/>
+        </w:rPr>
+        <w:t xml:space="preserve">, </w:t>
+      </w:r>
+      <w:r>
+        <w:rPr>
+          <w:rStyle w:val="AttributeTok"/>
+        </w:rPr>
+        <w:t xml:space="preserve">alpha=</w:t>
+      </w:r>
+      <w:r>
+        <w:rPr>
+          <w:rStyle w:val="FloatTok"/>
+        </w:rPr>
+        <w:t xml:space="preserve">0.4</w:t>
+      </w:r>
+      <w:r>
+        <w:rPr>
+          <w:rStyle w:val="NormalTok"/>
+        </w:rPr>
+        <w:t xml:space="preserve">, </w:t>
+      </w:r>
+      <w:r>
+        <w:rPr>
+          <w:rStyle w:val="AttributeTok"/>
+        </w:rPr>
+        <w:t xml:space="preserve">colour=</w:t>
+      </w:r>
+      <w:r>
+        <w:rPr>
+          <w:rStyle w:val="StringTok"/>
+        </w:rPr>
+        <w:t xml:space="preserve">"black"</w:t>
+      </w:r>
+      <w:r>
+        <w:rPr>
+          <w:rStyle w:val="NormalTok"/>
+        </w:rPr>
+        <w:t xml:space="preserve">)</w:t>
+      </w:r>
+      <w:r>
+        <w:rPr>
+          <w:rStyle w:val="SpecialCharTok"/>
+        </w:rPr>
+        <w:t xml:space="preserve">+</w:t>
+      </w:r>
+      <w:r>
+        <w:br/>
+      </w:r>
+      <w:r>
+        <w:rPr>
+          <w:rStyle w:val="NormalTok"/>
+        </w:rPr>
+        <w:t xml:space="preserve">  </w:t>
+      </w:r>
+      <w:r>
+        <w:rPr>
+          <w:rStyle w:val="FunctionTok"/>
+        </w:rPr>
+        <w:t xml:space="preserve">labs</w:t>
+      </w:r>
+      <w:r>
+        <w:rPr>
+          <w:rStyle w:val="NormalTok"/>
+        </w:rPr>
+        <w:t xml:space="preserve">(</w:t>
+      </w:r>
+      <w:r>
+        <w:rPr>
+          <w:rStyle w:val="AttributeTok"/>
+        </w:rPr>
+        <w:t xml:space="preserve">title=</w:t>
+      </w:r>
+      <w:r>
+        <w:rPr>
+          <w:rStyle w:val="StringTok"/>
+        </w:rPr>
+        <w:t xml:space="preserve">"Face Width (BiW_L) by Face Length (SelM_L)"</w:t>
+      </w:r>
+      <w:r>
+        <w:rPr>
+          <w:rStyle w:val="NormalTok"/>
+        </w:rPr>
+        <w:t xml:space="preserve">,</w:t>
+      </w:r>
+      <w:r>
+        <w:br/>
+      </w:r>
+      <w:r>
+        <w:rPr>
+          <w:rStyle w:val="NormalTok"/>
+        </w:rPr>
+        <w:t xml:space="preserve">       </w:t>
+      </w:r>
+      <w:r>
+        <w:rPr>
+          <w:rStyle w:val="AttributeTok"/>
+        </w:rPr>
+        <w:t xml:space="preserve">subtitle =</w:t>
+      </w:r>
+      <w:r>
+        <w:rPr>
+          <w:rStyle w:val="NormalTok"/>
+        </w:rPr>
+        <w:t xml:space="preserve"> </w:t>
+      </w:r>
+      <w:r>
+        <w:rPr>
+          <w:rStyle w:val="StringTok"/>
+        </w:rPr>
+        <w:t xml:space="preserve">"Bivariate Panel Adjustment for 3D"</w:t>
+      </w:r>
+      <w:r>
+        <w:rPr>
+          <w:rStyle w:val="NormalTok"/>
+        </w:rPr>
+        <w:t xml:space="preserve">,</w:t>
+      </w:r>
+      <w:r>
+        <w:br/>
+      </w:r>
+      <w:r>
+        <w:rPr>
+          <w:rStyle w:val="NormalTok"/>
+        </w:rPr>
+        <w:t xml:space="preserve">       </w:t>
+      </w:r>
+      <w:r>
+        <w:rPr>
+          <w:rStyle w:val="AttributeTok"/>
+        </w:rPr>
+        <w:t xml:space="preserve">y=</w:t>
+      </w:r>
+      <w:r>
+        <w:rPr>
+          <w:rStyle w:val="StringTok"/>
+        </w:rPr>
+        <w:t xml:space="preserve">"Face Length/SelM_L (mm)"</w:t>
+      </w:r>
+      <w:r>
+        <w:rPr>
+          <w:rStyle w:val="NormalTok"/>
+        </w:rPr>
+        <w:t xml:space="preserve">,</w:t>
+      </w:r>
+      <w:r>
+        <w:br/>
+      </w:r>
+      <w:r>
+        <w:rPr>
+          <w:rStyle w:val="NormalTok"/>
+        </w:rPr>
+        <w:t xml:space="preserve">       </w:t>
+      </w:r>
+      <w:r>
+        <w:rPr>
+          <w:rStyle w:val="AttributeTok"/>
+        </w:rPr>
+        <w:t xml:space="preserve">x=</w:t>
+      </w:r>
+      <w:r>
+        <w:rPr>
+          <w:rStyle w:val="StringTok"/>
+        </w:rPr>
+        <w:t xml:space="preserve">"Face Width/BiW_L (mm)"</w:t>
+      </w:r>
+      <w:r>
+        <w:rPr>
+          <w:rStyle w:val="NormalTok"/>
+        </w:rPr>
+        <w:t xml:space="preserve">)</w:t>
+      </w:r>
+      <w:r>
+        <w:br/>
+      </w:r>
+      <w:r>
+        <w:br/>
+      </w:r>
+      <w:r>
+        <w:rPr>
+          <w:rStyle w:val="NormalTok"/>
+        </w:rPr>
+        <w:t xml:space="preserve">biv_new </w:t>
+      </w:r>
+      <w:r>
+        <w:rPr>
+          <w:rStyle w:val="SpecialCharTok"/>
+        </w:rPr>
+        <w:t xml:space="preserve">+</w:t>
+      </w:r>
+      <w:r>
+        <w:rPr>
+          <w:rStyle w:val="NormalTok"/>
+        </w:rPr>
+        <w:t xml:space="preserve"> </w:t>
+      </w:r>
+      <w:r>
+        <w:rPr>
+          <w:rStyle w:val="FunctionTok"/>
+        </w:rPr>
+        <w:t xml:space="preserve">geom_text</w:t>
+      </w:r>
+      <w:r>
+        <w:rPr>
+          <w:rStyle w:val="NormalTok"/>
+        </w:rPr>
+        <w:t xml:space="preserve">(</w:t>
+      </w:r>
+      <w:r>
+        <w:rPr>
+          <w:rStyle w:val="AttributeTok"/>
+        </w:rPr>
+        <w:t xml:space="preserve">data=</w:t>
+      </w:r>
+      <w:r>
+        <w:rPr>
+          <w:rStyle w:val="NormalTok"/>
+        </w:rPr>
+        <w:t xml:space="preserve">panel_numbers1, </w:t>
+      </w:r>
+      <w:r>
+        <w:rPr>
+          <w:rStyle w:val="FunctionTok"/>
+        </w:rPr>
+        <w:t xml:space="preserve">aes</w:t>
+      </w:r>
+      <w:r>
+        <w:rPr>
+          <w:rStyle w:val="NormalTok"/>
+        </w:rPr>
+        <w:t xml:space="preserve">(</w:t>
+      </w:r>
+      <w:r>
+        <w:rPr>
+          <w:rStyle w:val="AttributeTok"/>
+        </w:rPr>
+        <w:t xml:space="preserve">x=</w:t>
+      </w:r>
+      <w:r>
+        <w:rPr>
+          <w:rStyle w:val="NormalTok"/>
+        </w:rPr>
+        <w:t xml:space="preserve">BiW_L, </w:t>
+      </w:r>
+      <w:r>
+        <w:rPr>
+          <w:rStyle w:val="AttributeTok"/>
+        </w:rPr>
+        <w:t xml:space="preserve">y=</w:t>
+      </w:r>
+      <w:r>
+        <w:rPr>
+          <w:rStyle w:val="NormalTok"/>
+        </w:rPr>
+        <w:t xml:space="preserve">SelM_L, </w:t>
+      </w:r>
+      <w:r>
+        <w:rPr>
+          <w:rStyle w:val="AttributeTok"/>
+        </w:rPr>
+        <w:t xml:space="preserve">label=</w:t>
+      </w:r>
+      <w:r>
+        <w:rPr>
+          <w:rStyle w:val="NormalTok"/>
+        </w:rPr>
+        <w:t xml:space="preserve">cell_num))</w:t>
+      </w:r>
+    </w:p>
+    <w:p>
+      <w:pPr>
+        <w:pStyle w:val="SourceCode"/>
+      </w:pPr>
+      <w:r>
+        <w:rPr>
+          <w:rStyle w:val="VerbatimChar"/>
+        </w:rPr>
+        <w:t xml:space="preserve">## Warning: Removed 227 rows containing missing values (geom_point).</w:t>
+      </w:r>
+    </w:p>
+    <w:p>
+      <w:pPr>
+        <w:pStyle w:val="FirstParagraph"/>
+      </w:pPr>
+      <w:r>
+        <w:drawing>
+          <wp:inline>
+            <wp:extent cx="5334000" cy="3809999"/>
+            <wp:effectExtent b="0" l="0" r="0" t="0"/>
+            <wp:docPr descr="" title="" id="39" name="Picture"/>
+            <a:graphic>
+              <a:graphicData uri="http://schemas.openxmlformats.org/drawingml/2006/picture">
+                <pic:pic>
+                  <pic:nvPicPr>
+                    <pic:cNvPr descr="bivariate_panel_files/figure-docx/unnamed-chunk-5-1.png" id="40" name="Picture"/>
+                    <pic:cNvPicPr>
+                      <a:picLocks noChangeArrowheads="1" noChangeAspect="1"/>
+                    </pic:cNvPicPr>
+                  </pic:nvPicPr>
+                  <pic:blipFill>
+                    <a:blip r:embed="rId38"/>
+                    <a:stretch>
+                      <a:fillRect/>
+                    </a:stretch>
+                  </pic:blipFill>
+                  <pic:spPr bwMode="auto">
+                    <a:xfrm>
+                      <a:off x="0" y="0"/>
+                      <a:ext cx="5334000" cy="3809999"/>
                     </a:xfrm>
                     <a:prstGeom prst="rect">
                       <a:avLst/>

</xml_diff>

<commit_message>
fixing axis labels on adjusted bivariate panel
</commit_message>
<xml_diff>
--- a/PAPER_2/bivariate_panel.docx
+++ b/PAPER_2/bivariate_panel.docx
@@ -18787,7 +18787,7 @@
         <w:rPr>
           <w:rStyle w:val="StringTok"/>
         </w:rPr>
-        <w:t xml:space="preserve">"Face Length/SelM_L (mm)"</w:t>
+        <w:t xml:space="preserve">"Face Length (mm)"</w:t>
       </w:r>
       <w:r>
         <w:rPr>
@@ -18814,7 +18814,7 @@
         <w:rPr>
           <w:rStyle w:val="StringTok"/>
         </w:rPr>
-        <w:t xml:space="preserve">"Face Width/BiW_L (mm)"</w:t>
+        <w:t xml:space="preserve">"Face Width (mm)"</w:t>
       </w:r>
       <w:r>
         <w:rPr>

</xml_diff>